<commit_message>
Activity diagram - 02
</commit_message>
<xml_diff>
--- a/[Đồ án] Quản lý khách sạn/Phân tích chức năng/1560263_Dangnhap_Baocao_Thietbi.docx
+++ b/[Đồ án] Quản lý khách sạn/Phân tích chức năng/1560263_Dangnhap_Baocao_Thietbi.docx
@@ -68,6 +68,14 @@
                 <w:szCs w:val="28"/>
               </w:rPr>
             </w:pPr>
+            <w:r>
+              <w:rPr>
+                <w:rFonts w:ascii="Times New Roman" w:hAnsi="Times New Roman" w:cs="Times New Roman"/>
+                <w:sz w:val="28"/>
+                <w:szCs w:val="28"/>
+              </w:rPr>
+              <w:t>CN_DN</w:t>
+            </w:r>
           </w:p>
         </w:tc>
       </w:tr>
@@ -458,8 +466,6 @@
             </w:r>
           </w:p>
         </w:tc>
-        <w:bookmarkStart w:id="0" w:name="_GoBack"/>
-        <w:bookmarkEnd w:id="0"/>
       </w:tr>
       <w:tr>
         <w:tc>
@@ -963,6 +969,14 @@
                 <w:szCs w:val="28"/>
               </w:rPr>
             </w:pPr>
+            <w:r>
+              <w:rPr>
+                <w:rFonts w:ascii="Times New Roman" w:hAnsi="Times New Roman" w:cs="Times New Roman"/>
+                <w:sz w:val="28"/>
+                <w:szCs w:val="28"/>
+              </w:rPr>
+              <w:t>CN_BC_01</w:t>
+            </w:r>
           </w:p>
         </w:tc>
       </w:tr>
@@ -1722,6 +1736,14 @@
                 <w:szCs w:val="28"/>
               </w:rPr>
             </w:pPr>
+            <w:r>
+              <w:rPr>
+                <w:rFonts w:ascii="Times New Roman" w:hAnsi="Times New Roman" w:cs="Times New Roman"/>
+                <w:sz w:val="28"/>
+                <w:szCs w:val="28"/>
+              </w:rPr>
+              <w:t>CN_BC_02</w:t>
+            </w:r>
           </w:p>
         </w:tc>
       </w:tr>
@@ -2496,6 +2518,14 @@
                 <w:szCs w:val="28"/>
               </w:rPr>
             </w:pPr>
+            <w:r>
+              <w:rPr>
+                <w:rFonts w:ascii="Times New Roman" w:hAnsi="Times New Roman" w:cs="Times New Roman"/>
+                <w:sz w:val="28"/>
+                <w:szCs w:val="28"/>
+              </w:rPr>
+              <w:t>CN_BC_03</w:t>
+            </w:r>
           </w:p>
         </w:tc>
       </w:tr>
@@ -3270,6 +3300,14 @@
                 <w:szCs w:val="28"/>
               </w:rPr>
             </w:pPr>
+            <w:r>
+              <w:rPr>
+                <w:rFonts w:ascii="Times New Roman" w:hAnsi="Times New Roman" w:cs="Times New Roman"/>
+                <w:sz w:val="28"/>
+                <w:szCs w:val="28"/>
+              </w:rPr>
+              <w:t>CN_BC_04</w:t>
+            </w:r>
           </w:p>
         </w:tc>
       </w:tr>
@@ -4044,6 +4082,14 @@
                 <w:szCs w:val="28"/>
               </w:rPr>
             </w:pPr>
+            <w:r>
+              <w:rPr>
+                <w:rFonts w:ascii="Times New Roman" w:hAnsi="Times New Roman" w:cs="Times New Roman"/>
+                <w:sz w:val="28"/>
+                <w:szCs w:val="28"/>
+              </w:rPr>
+              <w:t>CN_BC_05</w:t>
+            </w:r>
           </w:p>
         </w:tc>
       </w:tr>
@@ -4794,6 +4840,14 @@
                 <w:szCs w:val="28"/>
               </w:rPr>
             </w:pPr>
+            <w:r>
+              <w:rPr>
+                <w:rFonts w:ascii="Times New Roman" w:hAnsi="Times New Roman" w:cs="Times New Roman"/>
+                <w:sz w:val="28"/>
+                <w:szCs w:val="28"/>
+              </w:rPr>
+              <w:t>CN_BC_06</w:t>
+            </w:r>
           </w:p>
         </w:tc>
       </w:tr>
@@ -5496,6 +5550,14 @@
                 <w:szCs w:val="28"/>
               </w:rPr>
             </w:pPr>
+            <w:r>
+              <w:rPr>
+                <w:rFonts w:ascii="Times New Roman" w:hAnsi="Times New Roman" w:cs="Times New Roman"/>
+                <w:sz w:val="28"/>
+                <w:szCs w:val="28"/>
+              </w:rPr>
+              <w:t>CN_BC_07</w:t>
+            </w:r>
           </w:p>
         </w:tc>
       </w:tr>
@@ -6209,6 +6271,14 @@
                 <w:szCs w:val="28"/>
               </w:rPr>
             </w:pPr>
+            <w:r>
+              <w:rPr>
+                <w:rFonts w:ascii="Times New Roman" w:hAnsi="Times New Roman" w:cs="Times New Roman"/>
+                <w:sz w:val="28"/>
+                <w:szCs w:val="28"/>
+              </w:rPr>
+              <w:t>CN_TB_01</w:t>
+            </w:r>
           </w:p>
         </w:tc>
       </w:tr>
@@ -6969,6 +7039,14 @@
                 <w:szCs w:val="28"/>
               </w:rPr>
             </w:pPr>
+            <w:r>
+              <w:rPr>
+                <w:rFonts w:ascii="Times New Roman" w:hAnsi="Times New Roman" w:cs="Times New Roman"/>
+                <w:sz w:val="28"/>
+                <w:szCs w:val="28"/>
+              </w:rPr>
+              <w:t>CN_TB_02</w:t>
+            </w:r>
           </w:p>
         </w:tc>
       </w:tr>
@@ -7910,6 +7988,14 @@
                 <w:szCs w:val="28"/>
               </w:rPr>
             </w:pPr>
+            <w:r>
+              <w:rPr>
+                <w:rFonts w:ascii="Times New Roman" w:hAnsi="Times New Roman" w:cs="Times New Roman"/>
+                <w:sz w:val="28"/>
+                <w:szCs w:val="28"/>
+              </w:rPr>
+              <w:t>CN_TB_03</w:t>
+            </w:r>
           </w:p>
         </w:tc>
       </w:tr>
@@ -8847,6 +8933,14 @@
                 <w:szCs w:val="28"/>
               </w:rPr>
             </w:pPr>
+            <w:r>
+              <w:rPr>
+                <w:rFonts w:ascii="Times New Roman" w:hAnsi="Times New Roman" w:cs="Times New Roman"/>
+                <w:sz w:val="28"/>
+                <w:szCs w:val="28"/>
+              </w:rPr>
+              <w:t>CN_TB_04</w:t>
+            </w:r>
           </w:p>
         </w:tc>
       </w:tr>
@@ -9867,6 +9961,14 @@
                 <w:szCs w:val="28"/>
               </w:rPr>
             </w:pPr>
+            <w:r>
+              <w:rPr>
+                <w:rFonts w:ascii="Times New Roman" w:hAnsi="Times New Roman" w:cs="Times New Roman"/>
+                <w:sz w:val="28"/>
+                <w:szCs w:val="28"/>
+              </w:rPr>
+              <w:t>CN_TB_05</w:t>
+            </w:r>
           </w:p>
         </w:tc>
       </w:tr>
@@ -10873,6 +10975,14 @@
                 <w:szCs w:val="28"/>
               </w:rPr>
             </w:pPr>
+            <w:r>
+              <w:rPr>
+                <w:rFonts w:ascii="Times New Roman" w:hAnsi="Times New Roman" w:cs="Times New Roman"/>
+                <w:sz w:val="28"/>
+                <w:szCs w:val="28"/>
+              </w:rPr>
+              <w:t>CN_TB_06</w:t>
+            </w:r>
           </w:p>
         </w:tc>
       </w:tr>
@@ -11792,6 +11902,14 @@
                 <w:szCs w:val="28"/>
               </w:rPr>
             </w:pPr>
+            <w:r>
+              <w:rPr>
+                <w:rFonts w:ascii="Times New Roman" w:hAnsi="Times New Roman" w:cs="Times New Roman"/>
+                <w:sz w:val="28"/>
+                <w:szCs w:val="28"/>
+              </w:rPr>
+              <w:t>CN_TB_07</w:t>
+            </w:r>
           </w:p>
         </w:tc>
       </w:tr>
@@ -12648,31 +12766,7 @@
           <w:sz w:val="28"/>
           <w:szCs w:val="28"/>
         </w:rPr>
-        <w:t xml:space="preserve"> – </w:t>
-      </w:r>
-      <w:r>
-        <w:rPr>
-          <w:rFonts w:ascii="Times New Roman" w:hAnsi="Times New Roman" w:cs="Times New Roman"/>
-          <w:sz w:val="28"/>
-          <w:szCs w:val="28"/>
-        </w:rPr>
-        <w:t>thống kê</w:t>
-      </w:r>
-      <w:r>
-        <w:rPr>
-          <w:rFonts w:ascii="Times New Roman" w:hAnsi="Times New Roman" w:cs="Times New Roman"/>
-          <w:sz w:val="28"/>
-          <w:szCs w:val="28"/>
-        </w:rPr>
-        <w:t xml:space="preserve"> </w:t>
-      </w:r>
-      <w:r>
-        <w:rPr>
-          <w:rFonts w:ascii="Times New Roman" w:hAnsi="Times New Roman" w:cs="Times New Roman"/>
-          <w:sz w:val="28"/>
-          <w:szCs w:val="28"/>
-        </w:rPr>
-        <w:t>hóa đơn, giấy tờ</w:t>
+        <w:t xml:space="preserve"> – thống kê hóa đơn, giấy tờ</w:t>
       </w:r>
     </w:p>
     <w:tbl>
@@ -12724,6 +12818,14 @@
                 <w:szCs w:val="28"/>
               </w:rPr>
             </w:pPr>
+            <w:r>
+              <w:rPr>
+                <w:rFonts w:ascii="Times New Roman" w:hAnsi="Times New Roman" w:cs="Times New Roman"/>
+                <w:sz w:val="28"/>
+                <w:szCs w:val="28"/>
+              </w:rPr>
+              <w:t>CN_TB_08</w:t>
+            </w:r>
           </w:p>
         </w:tc>
       </w:tr>
@@ -12820,15 +12922,7 @@
                 <w:sz w:val="28"/>
                 <w:szCs w:val="28"/>
               </w:rPr>
-              <w:t>T</w:t>
-            </w:r>
-            <w:r>
-              <w:rPr>
-                <w:rFonts w:ascii="Times New Roman" w:hAnsi="Times New Roman" w:cs="Times New Roman"/>
-                <w:sz w:val="28"/>
-                <w:szCs w:val="28"/>
-              </w:rPr>
-              <w:t>hống kê hóa đơn, giấy tờ</w:t>
+              <w:t>Thống kê hóa đơn, giấy tờ</w:t>
             </w:r>
           </w:p>
         </w:tc>
@@ -13052,15 +13146,7 @@
                 <w:sz w:val="28"/>
                 <w:szCs w:val="28"/>
               </w:rPr>
-              <w:t xml:space="preserve"> </w:t>
-            </w:r>
-            <w:r>
-              <w:rPr>
-                <w:rFonts w:ascii="Times New Roman" w:hAnsi="Times New Roman" w:cs="Times New Roman"/>
-                <w:sz w:val="28"/>
-                <w:szCs w:val="28"/>
-              </w:rPr>
-              <w:t>hóa đơn, giấy tờ</w:t>
+              <w:t xml:space="preserve"> hóa đơn, giấy tờ</w:t>
             </w:r>
           </w:p>
           <w:p>
@@ -13134,23 +13220,7 @@
                 <w:sz w:val="28"/>
                 <w:szCs w:val="28"/>
               </w:rPr>
-              <w:t xml:space="preserve">Thực hiện nhập </w:t>
-            </w:r>
-            <w:r>
-              <w:rPr>
-                <w:rFonts w:ascii="Times New Roman" w:hAnsi="Times New Roman" w:cs="Times New Roman"/>
-                <w:sz w:val="28"/>
-                <w:szCs w:val="28"/>
-              </w:rPr>
-              <w:t xml:space="preserve">thông tin </w:t>
-            </w:r>
-            <w:r>
-              <w:rPr>
-                <w:rFonts w:ascii="Times New Roman" w:hAnsi="Times New Roman" w:cs="Times New Roman"/>
-                <w:sz w:val="28"/>
-                <w:szCs w:val="28"/>
-              </w:rPr>
-              <w:t>hóa đơn, giấy tờ</w:t>
+              <w:t>Thực hiện nhập thông tin hóa đơn, giấy tờ</w:t>
             </w:r>
           </w:p>
           <w:p>
@@ -13347,15 +13417,7 @@
                 <w:sz w:val="28"/>
                 <w:szCs w:val="28"/>
               </w:rPr>
-              <w:t xml:space="preserve">thông tin </w:t>
-            </w:r>
-            <w:r>
-              <w:rPr>
-                <w:rFonts w:ascii="Times New Roman" w:hAnsi="Times New Roman" w:cs="Times New Roman"/>
-                <w:sz w:val="28"/>
-                <w:szCs w:val="28"/>
-              </w:rPr>
-              <w:t>hóa đơn, giấy tờ</w:t>
+              <w:t>thông tin hóa đơn, giấy tờ</w:t>
             </w:r>
           </w:p>
         </w:tc>
@@ -13522,23 +13584,7 @@
           <w:sz w:val="28"/>
           <w:szCs w:val="28"/>
         </w:rPr>
-        <w:t xml:space="preserve"> – </w:t>
-      </w:r>
-      <w:r>
-        <w:rPr>
-          <w:rFonts w:ascii="Times New Roman" w:hAnsi="Times New Roman" w:cs="Times New Roman"/>
-          <w:sz w:val="28"/>
-          <w:szCs w:val="28"/>
-        </w:rPr>
-        <w:t>báo cáo</w:t>
-      </w:r>
-      <w:r>
-        <w:rPr>
-          <w:rFonts w:ascii="Times New Roman" w:hAnsi="Times New Roman" w:cs="Times New Roman"/>
-          <w:sz w:val="28"/>
-          <w:szCs w:val="28"/>
-        </w:rPr>
-        <w:t xml:space="preserve"> hóa đơn, giấy tờ</w:t>
+        <w:t xml:space="preserve"> – báo cáo hóa đơn, giấy tờ</w:t>
       </w:r>
     </w:p>
     <w:tbl>
@@ -13590,6 +13636,16 @@
                 <w:szCs w:val="28"/>
               </w:rPr>
             </w:pPr>
+            <w:r>
+              <w:rPr>
+                <w:rFonts w:ascii="Times New Roman" w:hAnsi="Times New Roman" w:cs="Times New Roman"/>
+                <w:sz w:val="28"/>
+                <w:szCs w:val="28"/>
+              </w:rPr>
+              <w:t>CN_TB_09</w:t>
+            </w:r>
+            <w:bookmarkStart w:id="0" w:name="_GoBack"/>
+            <w:bookmarkEnd w:id="0"/>
           </w:p>
         </w:tc>
       </w:tr>
@@ -13686,15 +13742,7 @@
                 <w:sz w:val="28"/>
                 <w:szCs w:val="28"/>
               </w:rPr>
-              <w:t>Báo cáo</w:t>
-            </w:r>
-            <w:r>
-              <w:rPr>
-                <w:rFonts w:ascii="Times New Roman" w:hAnsi="Times New Roman" w:cs="Times New Roman"/>
-                <w:sz w:val="28"/>
-                <w:szCs w:val="28"/>
-              </w:rPr>
-              <w:t xml:space="preserve"> hóa đơn, giấy tờ</w:t>
+              <w:t>Báo cáo hóa đơn, giấy tờ</w:t>
             </w:r>
           </w:p>
         </w:tc>
@@ -13751,15 +13799,7 @@
                 <w:sz w:val="28"/>
                 <w:szCs w:val="28"/>
               </w:rPr>
-              <w:t>báo cáo</w:t>
-            </w:r>
-            <w:r>
-              <w:rPr>
-                <w:rFonts w:ascii="Times New Roman" w:hAnsi="Times New Roman" w:cs="Times New Roman"/>
-                <w:sz w:val="28"/>
-                <w:szCs w:val="28"/>
-              </w:rPr>
-              <w:t xml:space="preserve"> hóa đơn, giấy tờ</w:t>
+              <w:t>báo cáo hóa đơn, giấy tờ</w:t>
             </w:r>
           </w:p>
         </w:tc>
@@ -13978,15 +14018,7 @@
                 <w:sz w:val="28"/>
                 <w:szCs w:val="28"/>
               </w:rPr>
-              <w:t>báo cáo</w:t>
-            </w:r>
-            <w:r>
-              <w:rPr>
-                <w:rFonts w:ascii="Times New Roman" w:hAnsi="Times New Roman" w:cs="Times New Roman"/>
-                <w:sz w:val="28"/>
-                <w:szCs w:val="28"/>
-              </w:rPr>
-              <w:t xml:space="preserve"> hóa đơn, giấy tờ</w:t>
+              <w:t>báo cáo hóa đơn, giấy tờ</w:t>
             </w:r>
           </w:p>
           <w:p>
@@ -14008,23 +14040,7 @@
                 <w:sz w:val="28"/>
                 <w:szCs w:val="28"/>
               </w:rPr>
-              <w:t xml:space="preserve">Thực hiện </w:t>
-            </w:r>
-            <w:r>
-              <w:rPr>
-                <w:rFonts w:ascii="Times New Roman" w:hAnsi="Times New Roman" w:cs="Times New Roman"/>
-                <w:sz w:val="28"/>
-                <w:szCs w:val="28"/>
-              </w:rPr>
-              <w:t>báo cáo</w:t>
-            </w:r>
-            <w:r>
-              <w:rPr>
-                <w:rFonts w:ascii="Times New Roman" w:hAnsi="Times New Roman" w:cs="Times New Roman"/>
-                <w:sz w:val="28"/>
-                <w:szCs w:val="28"/>
-              </w:rPr>
-              <w:t xml:space="preserve"> hóa đơn, giấy tờ</w:t>
+              <w:t>Thực hiện báo cáo hóa đơn, giấy tờ</w:t>
             </w:r>
           </w:p>
           <w:p>
@@ -14213,23 +14229,7 @@
                 <w:sz w:val="28"/>
                 <w:szCs w:val="28"/>
               </w:rPr>
-              <w:t xml:space="preserve">Quay lại bước 4 thực hiện nhập </w:t>
-            </w:r>
-            <w:r>
-              <w:rPr>
-                <w:rFonts w:ascii="Times New Roman" w:hAnsi="Times New Roman" w:cs="Times New Roman"/>
-                <w:sz w:val="28"/>
-                <w:szCs w:val="28"/>
-              </w:rPr>
-              <w:t>báo cáo</w:t>
-            </w:r>
-            <w:r>
-              <w:rPr>
-                <w:rFonts w:ascii="Times New Roman" w:hAnsi="Times New Roman" w:cs="Times New Roman"/>
-                <w:sz w:val="28"/>
-                <w:szCs w:val="28"/>
-              </w:rPr>
-              <w:t xml:space="preserve"> hóa đơn, giấy tờ</w:t>
+              <w:t>Quay lại bước 4 thực hiện nhập báo cáo hóa đơn, giấy tờ</w:t>
             </w:r>
           </w:p>
         </w:tc>

</xml_diff>